<commit_message>
Sprint 1 - End
All Tasks compleated for Sprint1
</commit_message>
<xml_diff>
--- a/_Project Scope.docx
+++ b/_Project Scope.docx
@@ -405,8 +405,6 @@
       <w:r>
         <w:t>Gather paper examples</w:t>
       </w:r>
-      <w:bookmarkStart w:id="0" w:name="_GoBack"/>
-      <w:bookmarkEnd w:id="0"/>
     </w:p>
     <w:p>
       <w:pPr>
@@ -485,12 +483,1492 @@
         <w:lastRenderedPageBreak/>
         <w:t>Steps to resolution:</w:t>
       </w:r>
+      <w:r>
+        <w:br w:type="page"/>
+      </w:r>
     </w:p>
     <w:p>
       <w:pPr>
         <w:pStyle w:val="Heading2"/>
       </w:pPr>
     </w:p>
+    <w:p>
+      <w:pPr>
+        <w:pStyle w:val="Heading2"/>
+      </w:pPr>
+      <w:r>
+        <w:t>Sprint 1 Tasks</w:t>
+      </w:r>
+    </w:p>
+    <w:p>
+      <w:pPr>
+        <w:spacing w:after="0" w:line="240" w:lineRule="auto"/>
+        <w:ind w:left="720"/>
+        <w:rPr>
+          <w:rFonts w:ascii="Tahoma" w:eastAsia="Times New Roman" w:hAnsi="Tahoma" w:cs="Tahoma"/>
+          <w:color w:val="000000"/>
+          <w:sz w:val="27"/>
+          <w:szCs w:val="27"/>
+        </w:rPr>
+      </w:pPr>
+      <w:r>
+        <w:rPr>
+          <w:rFonts w:ascii="Tahoma" w:eastAsia="Times New Roman" w:hAnsi="Tahoma" w:cs="Tahoma"/>
+          <w:noProof/>
+          <w:color w:val="000000"/>
+          <w:sz w:val="27"/>
+          <w:szCs w:val="27"/>
+        </w:rPr>
+        <w:drawing>
+          <wp:inline distT="0" distB="0" distL="0" distR="0">
+            <wp:extent cx="121920" cy="121920"/>
+            <wp:effectExtent l="0" t="0" r="0" b="0"/>
+            <wp:docPr id="18" name="Picture 18" descr="C:\Users\spare\AppData\Local\Temp\enhtmlclip\entodo_checked.png"/>
+            <wp:cNvGraphicFramePr>
+              <a:graphicFrameLocks xmlns:a="http://schemas.openxmlformats.org/drawingml/2006/main" noChangeAspect="1"/>
+            </wp:cNvGraphicFramePr>
+            <a:graphic xmlns:a="http://schemas.openxmlformats.org/drawingml/2006/main">
+              <a:graphicData uri="http://schemas.openxmlformats.org/drawingml/2006/picture">
+                <pic:pic xmlns:pic="http://schemas.openxmlformats.org/drawingml/2006/picture">
+                  <pic:nvPicPr>
+                    <pic:cNvPr id="0" name="Picture 1" descr="C:\Users\spare\AppData\Local\Temp\enhtmlclip\entodo_checked.png"/>
+                    <pic:cNvPicPr>
+                      <a:picLocks noChangeAspect="1" noChangeArrowheads="1"/>
+                    </pic:cNvPicPr>
+                  </pic:nvPicPr>
+                  <pic:blipFill>
+                    <a:blip r:embed="rId5">
+                      <a:extLst>
+                        <a:ext uri="{28A0092B-C50C-407E-A947-70E740481C1C}">
+                          <a14:useLocalDpi xmlns:a14="http://schemas.microsoft.com/office/drawing/2010/main" val="0"/>
+                        </a:ext>
+                      </a:extLst>
+                    </a:blip>
+                    <a:srcRect/>
+                    <a:stretch>
+                      <a:fillRect/>
+                    </a:stretch>
+                  </pic:blipFill>
+                  <pic:spPr bwMode="auto">
+                    <a:xfrm>
+                      <a:off x="0" y="0"/>
+                      <a:ext cx="121920" cy="121920"/>
+                    </a:xfrm>
+                    <a:prstGeom prst="rect">
+                      <a:avLst/>
+                    </a:prstGeom>
+                    <a:noFill/>
+                    <a:ln>
+                      <a:noFill/>
+                    </a:ln>
+                  </pic:spPr>
+                </pic:pic>
+              </a:graphicData>
+            </a:graphic>
+          </wp:inline>
+        </w:drawing>
+      </w:r>
+      <w:r>
+        <w:rPr>
+          <w:rFonts w:ascii="Tahoma" w:eastAsia="Times New Roman" w:hAnsi="Tahoma" w:cs="Tahoma"/>
+          <w:color w:val="000000"/>
+          <w:sz w:val="27"/>
+          <w:szCs w:val="27"/>
+        </w:rPr>
+        <w:t xml:space="preserve">Add on to SHIP TO </w:t>
+      </w:r>
+      <w:proofErr w:type="gramStart"/>
+      <w:r>
+        <w:rPr>
+          <w:rFonts w:ascii="Tahoma" w:eastAsia="Times New Roman" w:hAnsi="Tahoma" w:cs="Tahoma"/>
+          <w:color w:val="000000"/>
+          <w:sz w:val="27"/>
+          <w:szCs w:val="27"/>
+        </w:rPr>
+        <w:t>ID  "</w:t>
+      </w:r>
+      <w:proofErr w:type="gramEnd"/>
+      <w:r>
+        <w:rPr>
+          <w:rFonts w:ascii="Tahoma" w:eastAsia="Times New Roman" w:hAnsi="Tahoma" w:cs="Tahoma"/>
+          <w:color w:val="000000"/>
+          <w:sz w:val="27"/>
+          <w:szCs w:val="27"/>
+        </w:rPr>
+        <w:t>ULTIMATE CONSIGNEE"</w:t>
+      </w:r>
+    </w:p>
+    <w:p>
+      <w:pPr>
+        <w:spacing w:after="0" w:line="240" w:lineRule="auto"/>
+        <w:ind w:left="720"/>
+        <w:rPr>
+          <w:rFonts w:ascii="Tahoma" w:eastAsia="Times New Roman" w:hAnsi="Tahoma" w:cs="Tahoma"/>
+          <w:color w:val="000000"/>
+          <w:sz w:val="27"/>
+          <w:szCs w:val="27"/>
+        </w:rPr>
+      </w:pPr>
+      <w:r>
+        <w:rPr>
+          <w:rFonts w:ascii="Tahoma" w:eastAsia="Times New Roman" w:hAnsi="Tahoma" w:cs="Tahoma"/>
+          <w:noProof/>
+          <w:color w:val="000000"/>
+          <w:sz w:val="27"/>
+          <w:szCs w:val="27"/>
+        </w:rPr>
+        <w:drawing>
+          <wp:inline distT="0" distB="0" distL="0" distR="0">
+            <wp:extent cx="121920" cy="121920"/>
+            <wp:effectExtent l="0" t="0" r="0" b="0"/>
+            <wp:docPr id="17" name="Picture 17" descr="C:\Users\spare\AppData\Local\Temp\enhtmlclip\entodo_checked.png"/>
+            <wp:cNvGraphicFramePr>
+              <a:graphicFrameLocks xmlns:a="http://schemas.openxmlformats.org/drawingml/2006/main" noChangeAspect="1"/>
+            </wp:cNvGraphicFramePr>
+            <a:graphic xmlns:a="http://schemas.openxmlformats.org/drawingml/2006/main">
+              <a:graphicData uri="http://schemas.openxmlformats.org/drawingml/2006/picture">
+                <pic:pic xmlns:pic="http://schemas.openxmlformats.org/drawingml/2006/picture">
+                  <pic:nvPicPr>
+                    <pic:cNvPr id="0" name="Picture 2" descr="C:\Users\spare\AppData\Local\Temp\enhtmlclip\entodo_checked.png"/>
+                    <pic:cNvPicPr>
+                      <a:picLocks noChangeAspect="1" noChangeArrowheads="1"/>
+                    </pic:cNvPicPr>
+                  </pic:nvPicPr>
+                  <pic:blipFill>
+                    <a:blip r:embed="rId5">
+                      <a:extLst>
+                        <a:ext uri="{28A0092B-C50C-407E-A947-70E740481C1C}">
+                          <a14:useLocalDpi xmlns:a14="http://schemas.microsoft.com/office/drawing/2010/main" val="0"/>
+                        </a:ext>
+                      </a:extLst>
+                    </a:blip>
+                    <a:srcRect/>
+                    <a:stretch>
+                      <a:fillRect/>
+                    </a:stretch>
+                  </pic:blipFill>
+                  <pic:spPr bwMode="auto">
+                    <a:xfrm>
+                      <a:off x="0" y="0"/>
+                      <a:ext cx="121920" cy="121920"/>
+                    </a:xfrm>
+                    <a:prstGeom prst="rect">
+                      <a:avLst/>
+                    </a:prstGeom>
+                    <a:noFill/>
+                    <a:ln>
+                      <a:noFill/>
+                    </a:ln>
+                  </pic:spPr>
+                </pic:pic>
+              </a:graphicData>
+            </a:graphic>
+          </wp:inline>
+        </w:drawing>
+      </w:r>
+      <w:r>
+        <w:rPr>
+          <w:rFonts w:ascii="Tahoma" w:eastAsia="Times New Roman" w:hAnsi="Tahoma" w:cs="Tahoma"/>
+          <w:color w:val="000000"/>
+          <w:sz w:val="27"/>
+          <w:szCs w:val="27"/>
+        </w:rPr>
+        <w:t>Change Pack Slip to: Customs Invoice# / Supplier Reference Number</w:t>
+      </w:r>
+    </w:p>
+    <w:p>
+      <w:pPr>
+        <w:spacing w:after="0" w:line="240" w:lineRule="auto"/>
+        <w:ind w:left="720"/>
+        <w:rPr>
+          <w:rFonts w:ascii="Tahoma" w:eastAsia="Times New Roman" w:hAnsi="Tahoma" w:cs="Tahoma"/>
+          <w:color w:val="000000"/>
+          <w:sz w:val="27"/>
+          <w:szCs w:val="27"/>
+        </w:rPr>
+      </w:pPr>
+      <w:r>
+        <w:rPr>
+          <w:rFonts w:ascii="Tahoma" w:eastAsia="Times New Roman" w:hAnsi="Tahoma" w:cs="Tahoma"/>
+          <w:noProof/>
+          <w:color w:val="000000"/>
+          <w:sz w:val="27"/>
+          <w:szCs w:val="27"/>
+        </w:rPr>
+        <w:drawing>
+          <wp:inline distT="0" distB="0" distL="0" distR="0">
+            <wp:extent cx="121920" cy="121920"/>
+            <wp:effectExtent l="0" t="0" r="0" b="0"/>
+            <wp:docPr id="16" name="Picture 16" descr="C:\Users\spare\AppData\Local\Temp\enhtmlclip\entodo_checked.png"/>
+            <wp:cNvGraphicFramePr>
+              <a:graphicFrameLocks xmlns:a="http://schemas.openxmlformats.org/drawingml/2006/main" noChangeAspect="1"/>
+            </wp:cNvGraphicFramePr>
+            <a:graphic xmlns:a="http://schemas.openxmlformats.org/drawingml/2006/main">
+              <a:graphicData uri="http://schemas.openxmlformats.org/drawingml/2006/picture">
+                <pic:pic xmlns:pic="http://schemas.openxmlformats.org/drawingml/2006/picture">
+                  <pic:nvPicPr>
+                    <pic:cNvPr id="0" name="Picture 3" descr="C:\Users\spare\AppData\Local\Temp\enhtmlclip\entodo_checked.png"/>
+                    <pic:cNvPicPr>
+                      <a:picLocks noChangeAspect="1" noChangeArrowheads="1"/>
+                    </pic:cNvPicPr>
+                  </pic:nvPicPr>
+                  <pic:blipFill>
+                    <a:blip r:embed="rId5">
+                      <a:extLst>
+                        <a:ext uri="{28A0092B-C50C-407E-A947-70E740481C1C}">
+                          <a14:useLocalDpi xmlns:a14="http://schemas.microsoft.com/office/drawing/2010/main" val="0"/>
+                        </a:ext>
+                      </a:extLst>
+                    </a:blip>
+                    <a:srcRect/>
+                    <a:stretch>
+                      <a:fillRect/>
+                    </a:stretch>
+                  </pic:blipFill>
+                  <pic:spPr bwMode="auto">
+                    <a:xfrm>
+                      <a:off x="0" y="0"/>
+                      <a:ext cx="121920" cy="121920"/>
+                    </a:xfrm>
+                    <a:prstGeom prst="rect">
+                      <a:avLst/>
+                    </a:prstGeom>
+                    <a:noFill/>
+                    <a:ln>
+                      <a:noFill/>
+                    </a:ln>
+                  </pic:spPr>
+                </pic:pic>
+              </a:graphicData>
+            </a:graphic>
+          </wp:inline>
+        </w:drawing>
+      </w:r>
+      <w:r>
+        <w:rPr>
+          <w:rFonts w:ascii="Tahoma" w:eastAsia="Times New Roman" w:hAnsi="Tahoma" w:cs="Tahoma"/>
+          <w:color w:val="000000"/>
+          <w:sz w:val="27"/>
+          <w:szCs w:val="27"/>
+        </w:rPr>
+        <w:t>Under Sold To: Add "ECN = EAR99"</w:t>
+      </w:r>
+    </w:p>
+    <w:p>
+      <w:pPr>
+        <w:spacing w:after="0" w:line="240" w:lineRule="auto"/>
+        <w:ind w:left="720"/>
+        <w:rPr>
+          <w:rFonts w:ascii="Tahoma" w:eastAsia="Times New Roman" w:hAnsi="Tahoma" w:cs="Tahoma"/>
+          <w:color w:val="000000"/>
+          <w:sz w:val="27"/>
+          <w:szCs w:val="27"/>
+        </w:rPr>
+      </w:pPr>
+      <w:r>
+        <w:rPr>
+          <w:rFonts w:ascii="Tahoma" w:eastAsia="Times New Roman" w:hAnsi="Tahoma" w:cs="Tahoma"/>
+          <w:noProof/>
+          <w:color w:val="000000"/>
+          <w:sz w:val="27"/>
+          <w:szCs w:val="27"/>
+        </w:rPr>
+        <w:drawing>
+          <wp:inline distT="0" distB="0" distL="0" distR="0">
+            <wp:extent cx="121920" cy="121920"/>
+            <wp:effectExtent l="0" t="0" r="0" b="0"/>
+            <wp:docPr id="15" name="Picture 15" descr="C:\Users\spare\AppData\Local\Temp\enhtmlclip\entodo_checked.png"/>
+            <wp:cNvGraphicFramePr>
+              <a:graphicFrameLocks xmlns:a="http://schemas.openxmlformats.org/drawingml/2006/main" noChangeAspect="1"/>
+            </wp:cNvGraphicFramePr>
+            <a:graphic xmlns:a="http://schemas.openxmlformats.org/drawingml/2006/main">
+              <a:graphicData uri="http://schemas.openxmlformats.org/drawingml/2006/picture">
+                <pic:pic xmlns:pic="http://schemas.openxmlformats.org/drawingml/2006/picture">
+                  <pic:nvPicPr>
+                    <pic:cNvPr id="0" name="Picture 4" descr="C:\Users\spare\AppData\Local\Temp\enhtmlclip\entodo_checked.png"/>
+                    <pic:cNvPicPr>
+                      <a:picLocks noChangeAspect="1" noChangeArrowheads="1"/>
+                    </pic:cNvPicPr>
+                  </pic:nvPicPr>
+                  <pic:blipFill>
+                    <a:blip r:embed="rId5">
+                      <a:extLst>
+                        <a:ext uri="{28A0092B-C50C-407E-A947-70E740481C1C}">
+                          <a14:useLocalDpi xmlns:a14="http://schemas.microsoft.com/office/drawing/2010/main" val="0"/>
+                        </a:ext>
+                      </a:extLst>
+                    </a:blip>
+                    <a:srcRect/>
+                    <a:stretch>
+                      <a:fillRect/>
+                    </a:stretch>
+                  </pic:blipFill>
+                  <pic:spPr bwMode="auto">
+                    <a:xfrm>
+                      <a:off x="0" y="0"/>
+                      <a:ext cx="121920" cy="121920"/>
+                    </a:xfrm>
+                    <a:prstGeom prst="rect">
+                      <a:avLst/>
+                    </a:prstGeom>
+                    <a:noFill/>
+                    <a:ln>
+                      <a:noFill/>
+                    </a:ln>
+                  </pic:spPr>
+                </pic:pic>
+              </a:graphicData>
+            </a:graphic>
+          </wp:inline>
+        </w:drawing>
+      </w:r>
+      <w:r>
+        <w:rPr>
+          <w:rFonts w:ascii="Tahoma" w:eastAsia="Times New Roman" w:hAnsi="Tahoma" w:cs="Tahoma"/>
+          <w:color w:val="000000"/>
+          <w:sz w:val="27"/>
+          <w:szCs w:val="27"/>
+        </w:rPr>
+        <w:t xml:space="preserve">Under INCO Terms Add </w:t>
+      </w:r>
+      <w:proofErr w:type="gramStart"/>
+      <w:r>
+        <w:rPr>
+          <w:rFonts w:ascii="Tahoma" w:eastAsia="Times New Roman" w:hAnsi="Tahoma" w:cs="Tahoma"/>
+          <w:color w:val="000000"/>
+          <w:sz w:val="27"/>
+          <w:szCs w:val="27"/>
+        </w:rPr>
+        <w:t>" EIN</w:t>
+      </w:r>
+      <w:proofErr w:type="gramEnd"/>
+      <w:r>
+        <w:rPr>
+          <w:rFonts w:ascii="Tahoma" w:eastAsia="Times New Roman" w:hAnsi="Tahoma" w:cs="Tahoma"/>
+          <w:color w:val="000000"/>
+          <w:sz w:val="27"/>
+          <w:szCs w:val="27"/>
+        </w:rPr>
+        <w:t>#" </w:t>
+      </w:r>
+    </w:p>
+    <w:p>
+      <w:pPr>
+        <w:spacing w:after="0" w:line="240" w:lineRule="auto"/>
+        <w:ind w:left="720"/>
+        <w:rPr>
+          <w:rFonts w:ascii="Tahoma" w:eastAsia="Times New Roman" w:hAnsi="Tahoma" w:cs="Tahoma"/>
+          <w:color w:val="000000"/>
+          <w:sz w:val="27"/>
+          <w:szCs w:val="27"/>
+        </w:rPr>
+      </w:pPr>
+      <w:r>
+        <w:rPr>
+          <w:rFonts w:ascii="Tahoma" w:eastAsia="Times New Roman" w:hAnsi="Tahoma" w:cs="Tahoma"/>
+          <w:noProof/>
+          <w:color w:val="000000"/>
+          <w:sz w:val="27"/>
+          <w:szCs w:val="27"/>
+        </w:rPr>
+        <w:drawing>
+          <wp:inline distT="0" distB="0" distL="0" distR="0">
+            <wp:extent cx="121920" cy="121920"/>
+            <wp:effectExtent l="0" t="0" r="0" b="0"/>
+            <wp:docPr id="14" name="Picture 14" descr="C:\Users\spare\AppData\Local\Temp\enhtmlclip\entodo_checked.png"/>
+            <wp:cNvGraphicFramePr>
+              <a:graphicFrameLocks xmlns:a="http://schemas.openxmlformats.org/drawingml/2006/main" noChangeAspect="1"/>
+            </wp:cNvGraphicFramePr>
+            <a:graphic xmlns:a="http://schemas.openxmlformats.org/drawingml/2006/main">
+              <a:graphicData uri="http://schemas.openxmlformats.org/drawingml/2006/picture">
+                <pic:pic xmlns:pic="http://schemas.openxmlformats.org/drawingml/2006/picture">
+                  <pic:nvPicPr>
+                    <pic:cNvPr id="0" name="Picture 5" descr="C:\Users\spare\AppData\Local\Temp\enhtmlclip\entodo_checked.png"/>
+                    <pic:cNvPicPr>
+                      <a:picLocks noChangeAspect="1" noChangeArrowheads="1"/>
+                    </pic:cNvPicPr>
+                  </pic:nvPicPr>
+                  <pic:blipFill>
+                    <a:blip r:embed="rId5">
+                      <a:extLst>
+                        <a:ext uri="{28A0092B-C50C-407E-A947-70E740481C1C}">
+                          <a14:useLocalDpi xmlns:a14="http://schemas.microsoft.com/office/drawing/2010/main" val="0"/>
+                        </a:ext>
+                      </a:extLst>
+                    </a:blip>
+                    <a:srcRect/>
+                    <a:stretch>
+                      <a:fillRect/>
+                    </a:stretch>
+                  </pic:blipFill>
+                  <pic:spPr bwMode="auto">
+                    <a:xfrm>
+                      <a:off x="0" y="0"/>
+                      <a:ext cx="121920" cy="121920"/>
+                    </a:xfrm>
+                    <a:prstGeom prst="rect">
+                      <a:avLst/>
+                    </a:prstGeom>
+                    <a:noFill/>
+                    <a:ln>
+                      <a:noFill/>
+                    </a:ln>
+                  </pic:spPr>
+                </pic:pic>
+              </a:graphicData>
+            </a:graphic>
+          </wp:inline>
+        </w:drawing>
+      </w:r>
+      <w:r>
+        <w:rPr>
+          <w:rFonts w:ascii="Tahoma" w:eastAsia="Times New Roman" w:hAnsi="Tahoma" w:cs="Tahoma"/>
+          <w:color w:val="000000"/>
+          <w:sz w:val="27"/>
+          <w:szCs w:val="27"/>
+        </w:rPr>
+        <w:t>REMOVE LOT NUMBER</w:t>
+      </w:r>
+    </w:p>
+    <w:p>
+      <w:pPr>
+        <w:spacing w:after="0" w:line="240" w:lineRule="auto"/>
+        <w:ind w:left="720"/>
+        <w:rPr>
+          <w:rFonts w:ascii="Tahoma" w:eastAsia="Times New Roman" w:hAnsi="Tahoma" w:cs="Tahoma"/>
+          <w:color w:val="000000"/>
+          <w:sz w:val="27"/>
+          <w:szCs w:val="27"/>
+        </w:rPr>
+      </w:pPr>
+      <w:r>
+        <w:rPr>
+          <w:rFonts w:ascii="Tahoma" w:eastAsia="Times New Roman" w:hAnsi="Tahoma" w:cs="Tahoma"/>
+          <w:noProof/>
+          <w:color w:val="000000"/>
+          <w:sz w:val="27"/>
+          <w:szCs w:val="27"/>
+        </w:rPr>
+        <w:drawing>
+          <wp:inline distT="0" distB="0" distL="0" distR="0">
+            <wp:extent cx="121920" cy="121920"/>
+            <wp:effectExtent l="0" t="0" r="0" b="0"/>
+            <wp:docPr id="13" name="Picture 13" descr="C:\Users\spare\AppData\Local\Temp\enhtmlclip\entodo_checked.png"/>
+            <wp:cNvGraphicFramePr>
+              <a:graphicFrameLocks xmlns:a="http://schemas.openxmlformats.org/drawingml/2006/main" noChangeAspect="1"/>
+            </wp:cNvGraphicFramePr>
+            <a:graphic xmlns:a="http://schemas.openxmlformats.org/drawingml/2006/main">
+              <a:graphicData uri="http://schemas.openxmlformats.org/drawingml/2006/picture">
+                <pic:pic xmlns:pic="http://schemas.openxmlformats.org/drawingml/2006/picture">
+                  <pic:nvPicPr>
+                    <pic:cNvPr id="0" name="Picture 6" descr="C:\Users\spare\AppData\Local\Temp\enhtmlclip\entodo_checked.png"/>
+                    <pic:cNvPicPr>
+                      <a:picLocks noChangeAspect="1" noChangeArrowheads="1"/>
+                    </pic:cNvPicPr>
+                  </pic:nvPicPr>
+                  <pic:blipFill>
+                    <a:blip r:embed="rId5">
+                      <a:extLst>
+                        <a:ext uri="{28A0092B-C50C-407E-A947-70E740481C1C}">
+                          <a14:useLocalDpi xmlns:a14="http://schemas.microsoft.com/office/drawing/2010/main" val="0"/>
+                        </a:ext>
+                      </a:extLst>
+                    </a:blip>
+                    <a:srcRect/>
+                    <a:stretch>
+                      <a:fillRect/>
+                    </a:stretch>
+                  </pic:blipFill>
+                  <pic:spPr bwMode="auto">
+                    <a:xfrm>
+                      <a:off x="0" y="0"/>
+                      <a:ext cx="121920" cy="121920"/>
+                    </a:xfrm>
+                    <a:prstGeom prst="rect">
+                      <a:avLst/>
+                    </a:prstGeom>
+                    <a:noFill/>
+                    <a:ln>
+                      <a:noFill/>
+                    </a:ln>
+                  </pic:spPr>
+                </pic:pic>
+              </a:graphicData>
+            </a:graphic>
+          </wp:inline>
+        </w:drawing>
+      </w:r>
+      <w:r>
+        <w:rPr>
+          <w:rFonts w:ascii="Tahoma" w:eastAsia="Times New Roman" w:hAnsi="Tahoma" w:cs="Tahoma"/>
+          <w:color w:val="000000"/>
+          <w:sz w:val="27"/>
+          <w:szCs w:val="27"/>
+        </w:rPr>
+        <w:t>Display field for TOTAL # OF BOXES</w:t>
+      </w:r>
+    </w:p>
+    <w:p>
+      <w:pPr>
+        <w:spacing w:after="0" w:line="240" w:lineRule="auto"/>
+        <w:ind w:left="720"/>
+        <w:rPr>
+          <w:rFonts w:ascii="Tahoma" w:eastAsia="Times New Roman" w:hAnsi="Tahoma" w:cs="Tahoma"/>
+          <w:color w:val="000000"/>
+          <w:sz w:val="27"/>
+          <w:szCs w:val="27"/>
+        </w:rPr>
+      </w:pPr>
+      <w:r>
+        <w:rPr>
+          <w:rFonts w:ascii="Tahoma" w:eastAsia="Times New Roman" w:hAnsi="Tahoma" w:cs="Tahoma"/>
+          <w:noProof/>
+          <w:color w:val="000000"/>
+          <w:sz w:val="27"/>
+          <w:szCs w:val="27"/>
+        </w:rPr>
+        <w:drawing>
+          <wp:inline distT="0" distB="0" distL="0" distR="0">
+            <wp:extent cx="121920" cy="121920"/>
+            <wp:effectExtent l="0" t="0" r="0" b="0"/>
+            <wp:docPr id="12" name="Picture 12" descr="C:\Users\spare\AppData\Local\Temp\enhtmlclip\entodo_checked.png"/>
+            <wp:cNvGraphicFramePr>
+              <a:graphicFrameLocks xmlns:a="http://schemas.openxmlformats.org/drawingml/2006/main" noChangeAspect="1"/>
+            </wp:cNvGraphicFramePr>
+            <a:graphic xmlns:a="http://schemas.openxmlformats.org/drawingml/2006/main">
+              <a:graphicData uri="http://schemas.openxmlformats.org/drawingml/2006/picture">
+                <pic:pic xmlns:pic="http://schemas.openxmlformats.org/drawingml/2006/picture">
+                  <pic:nvPicPr>
+                    <pic:cNvPr id="0" name="Picture 7" descr="C:\Users\spare\AppData\Local\Temp\enhtmlclip\entodo_checked.png"/>
+                    <pic:cNvPicPr>
+                      <a:picLocks noChangeAspect="1" noChangeArrowheads="1"/>
+                    </pic:cNvPicPr>
+                  </pic:nvPicPr>
+                  <pic:blipFill>
+                    <a:blip r:embed="rId5">
+                      <a:extLst>
+                        <a:ext uri="{28A0092B-C50C-407E-A947-70E740481C1C}">
+                          <a14:useLocalDpi xmlns:a14="http://schemas.microsoft.com/office/drawing/2010/main" val="0"/>
+                        </a:ext>
+                      </a:extLst>
+                    </a:blip>
+                    <a:srcRect/>
+                    <a:stretch>
+                      <a:fillRect/>
+                    </a:stretch>
+                  </pic:blipFill>
+                  <pic:spPr bwMode="auto">
+                    <a:xfrm>
+                      <a:off x="0" y="0"/>
+                      <a:ext cx="121920" cy="121920"/>
+                    </a:xfrm>
+                    <a:prstGeom prst="rect">
+                      <a:avLst/>
+                    </a:prstGeom>
+                    <a:noFill/>
+                    <a:ln>
+                      <a:noFill/>
+                    </a:ln>
+                  </pic:spPr>
+                </pic:pic>
+              </a:graphicData>
+            </a:graphic>
+          </wp:inline>
+        </w:drawing>
+      </w:r>
+      <w:r>
+        <w:rPr>
+          <w:rFonts w:ascii="Tahoma" w:eastAsia="Times New Roman" w:hAnsi="Tahoma" w:cs="Tahoma"/>
+          <w:color w:val="000000"/>
+          <w:sz w:val="27"/>
+          <w:szCs w:val="27"/>
+        </w:rPr>
+        <w:t>Display field for TOTAL # OF SKIDS</w:t>
+      </w:r>
+    </w:p>
+    <w:p>
+      <w:pPr>
+        <w:spacing w:after="0" w:line="240" w:lineRule="auto"/>
+        <w:ind w:left="720"/>
+        <w:rPr>
+          <w:rFonts w:ascii="Tahoma" w:eastAsia="Times New Roman" w:hAnsi="Tahoma" w:cs="Tahoma"/>
+          <w:color w:val="000000"/>
+          <w:sz w:val="27"/>
+          <w:szCs w:val="27"/>
+        </w:rPr>
+      </w:pPr>
+      <w:r>
+        <w:rPr>
+          <w:rFonts w:ascii="Tahoma" w:eastAsia="Times New Roman" w:hAnsi="Tahoma" w:cs="Tahoma"/>
+          <w:noProof/>
+          <w:color w:val="000000"/>
+          <w:sz w:val="27"/>
+          <w:szCs w:val="27"/>
+        </w:rPr>
+        <w:drawing>
+          <wp:inline distT="0" distB="0" distL="0" distR="0">
+            <wp:extent cx="121920" cy="121920"/>
+            <wp:effectExtent l="0" t="0" r="0" b="0"/>
+            <wp:docPr id="11" name="Picture 11" descr="C:\Users\spare\AppData\Local\Temp\enhtmlclip\entodo_checked.png"/>
+            <wp:cNvGraphicFramePr>
+              <a:graphicFrameLocks xmlns:a="http://schemas.openxmlformats.org/drawingml/2006/main" noChangeAspect="1"/>
+            </wp:cNvGraphicFramePr>
+            <a:graphic xmlns:a="http://schemas.openxmlformats.org/drawingml/2006/main">
+              <a:graphicData uri="http://schemas.openxmlformats.org/drawingml/2006/picture">
+                <pic:pic xmlns:pic="http://schemas.openxmlformats.org/drawingml/2006/picture">
+                  <pic:nvPicPr>
+                    <pic:cNvPr id="0" name="Picture 8" descr="C:\Users\spare\AppData\Local\Temp\enhtmlclip\entodo_checked.png"/>
+                    <pic:cNvPicPr>
+                      <a:picLocks noChangeAspect="1" noChangeArrowheads="1"/>
+                    </pic:cNvPicPr>
+                  </pic:nvPicPr>
+                  <pic:blipFill>
+                    <a:blip r:embed="rId5">
+                      <a:extLst>
+                        <a:ext uri="{28A0092B-C50C-407E-A947-70E740481C1C}">
+                          <a14:useLocalDpi xmlns:a14="http://schemas.microsoft.com/office/drawing/2010/main" val="0"/>
+                        </a:ext>
+                      </a:extLst>
+                    </a:blip>
+                    <a:srcRect/>
+                    <a:stretch>
+                      <a:fillRect/>
+                    </a:stretch>
+                  </pic:blipFill>
+                  <pic:spPr bwMode="auto">
+                    <a:xfrm>
+                      <a:off x="0" y="0"/>
+                      <a:ext cx="121920" cy="121920"/>
+                    </a:xfrm>
+                    <a:prstGeom prst="rect">
+                      <a:avLst/>
+                    </a:prstGeom>
+                    <a:noFill/>
+                    <a:ln>
+                      <a:noFill/>
+                    </a:ln>
+                  </pic:spPr>
+                </pic:pic>
+              </a:graphicData>
+            </a:graphic>
+          </wp:inline>
+        </w:drawing>
+      </w:r>
+      <w:r>
+        <w:rPr>
+          <w:rFonts w:ascii="Tahoma" w:eastAsia="Times New Roman" w:hAnsi="Tahoma" w:cs="Tahoma"/>
+          <w:color w:val="000000"/>
+          <w:sz w:val="27"/>
+          <w:szCs w:val="27"/>
+        </w:rPr>
+        <w:t>Add "SHIPPING FROM" to the top address</w:t>
+      </w:r>
+    </w:p>
+    <w:p>
+      <w:pPr>
+        <w:spacing w:after="0" w:line="240" w:lineRule="auto"/>
+        <w:ind w:left="720"/>
+        <w:rPr>
+          <w:rFonts w:ascii="Tahoma" w:eastAsia="Times New Roman" w:hAnsi="Tahoma" w:cs="Tahoma"/>
+          <w:color w:val="000000"/>
+          <w:sz w:val="27"/>
+          <w:szCs w:val="27"/>
+        </w:rPr>
+      </w:pPr>
+      <w:r>
+        <w:rPr>
+          <w:rFonts w:ascii="Tahoma" w:eastAsia="Times New Roman" w:hAnsi="Tahoma" w:cs="Tahoma"/>
+          <w:noProof/>
+          <w:color w:val="000000"/>
+          <w:sz w:val="27"/>
+          <w:szCs w:val="27"/>
+        </w:rPr>
+        <w:drawing>
+          <wp:inline distT="0" distB="0" distL="0" distR="0">
+            <wp:extent cx="121920" cy="121920"/>
+            <wp:effectExtent l="0" t="0" r="0" b="0"/>
+            <wp:docPr id="10" name="Picture 10" descr="C:\Users\spare\AppData\Local\Temp\enhtmlclip\entodo_checked.png"/>
+            <wp:cNvGraphicFramePr>
+              <a:graphicFrameLocks xmlns:a="http://schemas.openxmlformats.org/drawingml/2006/main" noChangeAspect="1"/>
+            </wp:cNvGraphicFramePr>
+            <a:graphic xmlns:a="http://schemas.openxmlformats.org/drawingml/2006/main">
+              <a:graphicData uri="http://schemas.openxmlformats.org/drawingml/2006/picture">
+                <pic:pic xmlns:pic="http://schemas.openxmlformats.org/drawingml/2006/picture">
+                  <pic:nvPicPr>
+                    <pic:cNvPr id="0" name="Picture 9" descr="C:\Users\spare\AppData\Local\Temp\enhtmlclip\entodo_checked.png"/>
+                    <pic:cNvPicPr>
+                      <a:picLocks noChangeAspect="1" noChangeArrowheads="1"/>
+                    </pic:cNvPicPr>
+                  </pic:nvPicPr>
+                  <pic:blipFill>
+                    <a:blip r:embed="rId5">
+                      <a:extLst>
+                        <a:ext uri="{28A0092B-C50C-407E-A947-70E740481C1C}">
+                          <a14:useLocalDpi xmlns:a14="http://schemas.microsoft.com/office/drawing/2010/main" val="0"/>
+                        </a:ext>
+                      </a:extLst>
+                    </a:blip>
+                    <a:srcRect/>
+                    <a:stretch>
+                      <a:fillRect/>
+                    </a:stretch>
+                  </pic:blipFill>
+                  <pic:spPr bwMode="auto">
+                    <a:xfrm>
+                      <a:off x="0" y="0"/>
+                      <a:ext cx="121920" cy="121920"/>
+                    </a:xfrm>
+                    <a:prstGeom prst="rect">
+                      <a:avLst/>
+                    </a:prstGeom>
+                    <a:noFill/>
+                    <a:ln>
+                      <a:noFill/>
+                    </a:ln>
+                  </pic:spPr>
+                </pic:pic>
+              </a:graphicData>
+            </a:graphic>
+          </wp:inline>
+        </w:drawing>
+      </w:r>
+      <w:r>
+        <w:rPr>
+          <w:rFonts w:ascii="Tahoma" w:eastAsia="Times New Roman" w:hAnsi="Tahoma" w:cs="Tahoma"/>
+          <w:color w:val="000000"/>
+          <w:sz w:val="27"/>
+          <w:szCs w:val="27"/>
+        </w:rPr>
+        <w:t>Move Country of Origin to each line based on LOT#</w:t>
+      </w:r>
+    </w:p>
+    <w:p>
+      <w:pPr>
+        <w:spacing w:after="0" w:line="240" w:lineRule="auto"/>
+        <w:ind w:left="720"/>
+        <w:rPr>
+          <w:rFonts w:ascii="Tahoma" w:eastAsia="Times New Roman" w:hAnsi="Tahoma" w:cs="Tahoma"/>
+          <w:color w:val="000000"/>
+          <w:sz w:val="27"/>
+          <w:szCs w:val="27"/>
+        </w:rPr>
+      </w:pPr>
+      <w:r>
+        <w:rPr>
+          <w:rFonts w:ascii="Tahoma" w:eastAsia="Times New Roman" w:hAnsi="Tahoma" w:cs="Tahoma"/>
+          <w:noProof/>
+          <w:color w:val="000000"/>
+          <w:sz w:val="27"/>
+          <w:szCs w:val="27"/>
+        </w:rPr>
+        <w:drawing>
+          <wp:inline distT="0" distB="0" distL="0" distR="0">
+            <wp:extent cx="121920" cy="121920"/>
+            <wp:effectExtent l="0" t="0" r="0" b="0"/>
+            <wp:docPr id="9" name="Picture 9" descr="C:\Users\spare\AppData\Local\Temp\enhtmlclip\entodo_checked.png"/>
+            <wp:cNvGraphicFramePr>
+              <a:graphicFrameLocks xmlns:a="http://schemas.openxmlformats.org/drawingml/2006/main" noChangeAspect="1"/>
+            </wp:cNvGraphicFramePr>
+            <a:graphic xmlns:a="http://schemas.openxmlformats.org/drawingml/2006/main">
+              <a:graphicData uri="http://schemas.openxmlformats.org/drawingml/2006/picture">
+                <pic:pic xmlns:pic="http://schemas.openxmlformats.org/drawingml/2006/picture">
+                  <pic:nvPicPr>
+                    <pic:cNvPr id="0" name="Picture 10" descr="C:\Users\spare\AppData\Local\Temp\enhtmlclip\entodo_checked.png"/>
+                    <pic:cNvPicPr>
+                      <a:picLocks noChangeAspect="1" noChangeArrowheads="1"/>
+                    </pic:cNvPicPr>
+                  </pic:nvPicPr>
+                  <pic:blipFill>
+                    <a:blip r:embed="rId5">
+                      <a:extLst>
+                        <a:ext uri="{28A0092B-C50C-407E-A947-70E740481C1C}">
+                          <a14:useLocalDpi xmlns:a14="http://schemas.microsoft.com/office/drawing/2010/main" val="0"/>
+                        </a:ext>
+                      </a:extLst>
+                    </a:blip>
+                    <a:srcRect/>
+                    <a:stretch>
+                      <a:fillRect/>
+                    </a:stretch>
+                  </pic:blipFill>
+                  <pic:spPr bwMode="auto">
+                    <a:xfrm>
+                      <a:off x="0" y="0"/>
+                      <a:ext cx="121920" cy="121920"/>
+                    </a:xfrm>
+                    <a:prstGeom prst="rect">
+                      <a:avLst/>
+                    </a:prstGeom>
+                    <a:noFill/>
+                    <a:ln>
+                      <a:noFill/>
+                    </a:ln>
+                  </pic:spPr>
+                </pic:pic>
+              </a:graphicData>
+            </a:graphic>
+          </wp:inline>
+        </w:drawing>
+      </w:r>
+      <w:r>
+        <w:rPr>
+          <w:rFonts w:ascii="Tahoma" w:eastAsia="Times New Roman" w:hAnsi="Tahoma" w:cs="Tahoma"/>
+          <w:color w:val="000000"/>
+          <w:sz w:val="27"/>
+          <w:szCs w:val="27"/>
+        </w:rPr>
+        <w:t>Drop Down for PREPAID, COLLECT</w:t>
+      </w:r>
+    </w:p>
+    <w:p>
+      <w:pPr>
+        <w:spacing w:after="0" w:line="240" w:lineRule="auto"/>
+        <w:ind w:left="720"/>
+        <w:rPr>
+          <w:rFonts w:ascii="Tahoma" w:eastAsia="Times New Roman" w:hAnsi="Tahoma" w:cs="Tahoma"/>
+          <w:color w:val="000000"/>
+          <w:sz w:val="27"/>
+          <w:szCs w:val="27"/>
+        </w:rPr>
+      </w:pPr>
+      <w:r>
+        <w:rPr>
+          <w:rFonts w:ascii="Tahoma" w:eastAsia="Times New Roman" w:hAnsi="Tahoma" w:cs="Tahoma"/>
+          <w:noProof/>
+          <w:color w:val="000000"/>
+          <w:sz w:val="27"/>
+          <w:szCs w:val="27"/>
+        </w:rPr>
+        <w:drawing>
+          <wp:inline distT="0" distB="0" distL="0" distR="0">
+            <wp:extent cx="121920" cy="121920"/>
+            <wp:effectExtent l="0" t="0" r="0" b="0"/>
+            <wp:docPr id="8" name="Picture 8" descr="C:\Users\spare\AppData\Local\Temp\enhtmlclip\entodo_checked.png"/>
+            <wp:cNvGraphicFramePr>
+              <a:graphicFrameLocks xmlns:a="http://schemas.openxmlformats.org/drawingml/2006/main" noChangeAspect="1"/>
+            </wp:cNvGraphicFramePr>
+            <a:graphic xmlns:a="http://schemas.openxmlformats.org/drawingml/2006/main">
+              <a:graphicData uri="http://schemas.openxmlformats.org/drawingml/2006/picture">
+                <pic:pic xmlns:pic="http://schemas.openxmlformats.org/drawingml/2006/picture">
+                  <pic:nvPicPr>
+                    <pic:cNvPr id="0" name="Picture 11" descr="C:\Users\spare\AppData\Local\Temp\enhtmlclip\entodo_checked.png"/>
+                    <pic:cNvPicPr>
+                      <a:picLocks noChangeAspect="1" noChangeArrowheads="1"/>
+                    </pic:cNvPicPr>
+                  </pic:nvPicPr>
+                  <pic:blipFill>
+                    <a:blip r:embed="rId5">
+                      <a:extLst>
+                        <a:ext uri="{28A0092B-C50C-407E-A947-70E740481C1C}">
+                          <a14:useLocalDpi xmlns:a14="http://schemas.microsoft.com/office/drawing/2010/main" val="0"/>
+                        </a:ext>
+                      </a:extLst>
+                    </a:blip>
+                    <a:srcRect/>
+                    <a:stretch>
+                      <a:fillRect/>
+                    </a:stretch>
+                  </pic:blipFill>
+                  <pic:spPr bwMode="auto">
+                    <a:xfrm>
+                      <a:off x="0" y="0"/>
+                      <a:ext cx="121920" cy="121920"/>
+                    </a:xfrm>
+                    <a:prstGeom prst="rect">
+                      <a:avLst/>
+                    </a:prstGeom>
+                    <a:noFill/>
+                    <a:ln>
+                      <a:noFill/>
+                    </a:ln>
+                  </pic:spPr>
+                </pic:pic>
+              </a:graphicData>
+            </a:graphic>
+          </wp:inline>
+        </w:drawing>
+      </w:r>
+      <w:r>
+        <w:rPr>
+          <w:rFonts w:ascii="Tahoma" w:eastAsia="Times New Roman" w:hAnsi="Tahoma" w:cs="Tahoma"/>
+          <w:color w:val="000000"/>
+          <w:sz w:val="27"/>
+          <w:szCs w:val="27"/>
+        </w:rPr>
+        <w:t>Drop Down for AIR, OCEAN, Consolidate Direct</w:t>
+      </w:r>
+    </w:p>
+    <w:p>
+      <w:pPr>
+        <w:spacing w:after="0" w:line="240" w:lineRule="auto"/>
+        <w:ind w:left="720"/>
+        <w:rPr>
+          <w:rFonts w:ascii="Tahoma" w:eastAsia="Times New Roman" w:hAnsi="Tahoma" w:cs="Tahoma"/>
+          <w:color w:val="000000"/>
+          <w:sz w:val="27"/>
+          <w:szCs w:val="27"/>
+        </w:rPr>
+      </w:pPr>
+      <w:r>
+        <w:rPr>
+          <w:rFonts w:ascii="Tahoma" w:eastAsia="Times New Roman" w:hAnsi="Tahoma" w:cs="Tahoma"/>
+          <w:noProof/>
+          <w:color w:val="000000"/>
+          <w:sz w:val="27"/>
+          <w:szCs w:val="27"/>
+        </w:rPr>
+        <w:drawing>
+          <wp:inline distT="0" distB="0" distL="0" distR="0">
+            <wp:extent cx="121920" cy="121920"/>
+            <wp:effectExtent l="0" t="0" r="0" b="0"/>
+            <wp:docPr id="7" name="Picture 7" descr="C:\Users\spare\AppData\Local\Temp\enhtmlclip\entodo_checked.png"/>
+            <wp:cNvGraphicFramePr>
+              <a:graphicFrameLocks xmlns:a="http://schemas.openxmlformats.org/drawingml/2006/main" noChangeAspect="1"/>
+            </wp:cNvGraphicFramePr>
+            <a:graphic xmlns:a="http://schemas.openxmlformats.org/drawingml/2006/main">
+              <a:graphicData uri="http://schemas.openxmlformats.org/drawingml/2006/picture">
+                <pic:pic xmlns:pic="http://schemas.openxmlformats.org/drawingml/2006/picture">
+                  <pic:nvPicPr>
+                    <pic:cNvPr id="0" name="Picture 12" descr="C:\Users\spare\AppData\Local\Temp\enhtmlclip\entodo_checked.png"/>
+                    <pic:cNvPicPr>
+                      <a:picLocks noChangeAspect="1" noChangeArrowheads="1"/>
+                    </pic:cNvPicPr>
+                  </pic:nvPicPr>
+                  <pic:blipFill>
+                    <a:blip r:embed="rId5">
+                      <a:extLst>
+                        <a:ext uri="{28A0092B-C50C-407E-A947-70E740481C1C}">
+                          <a14:useLocalDpi xmlns:a14="http://schemas.microsoft.com/office/drawing/2010/main" val="0"/>
+                        </a:ext>
+                      </a:extLst>
+                    </a:blip>
+                    <a:srcRect/>
+                    <a:stretch>
+                      <a:fillRect/>
+                    </a:stretch>
+                  </pic:blipFill>
+                  <pic:spPr bwMode="auto">
+                    <a:xfrm>
+                      <a:off x="0" y="0"/>
+                      <a:ext cx="121920" cy="121920"/>
+                    </a:xfrm>
+                    <a:prstGeom prst="rect">
+                      <a:avLst/>
+                    </a:prstGeom>
+                    <a:noFill/>
+                    <a:ln>
+                      <a:noFill/>
+                    </a:ln>
+                  </pic:spPr>
+                </pic:pic>
+              </a:graphicData>
+            </a:graphic>
+          </wp:inline>
+        </w:drawing>
+      </w:r>
+      <w:r>
+        <w:rPr>
+          <w:rFonts w:ascii="Tahoma" w:eastAsia="Times New Roman" w:hAnsi="Tahoma" w:cs="Tahoma"/>
+          <w:color w:val="000000"/>
+          <w:sz w:val="27"/>
+          <w:szCs w:val="27"/>
+        </w:rPr>
+        <w:t>Validate prices come in correctly or default to something.</w:t>
+      </w:r>
+    </w:p>
+    <w:p>
+      <w:pPr>
+        <w:spacing w:after="0" w:line="240" w:lineRule="auto"/>
+        <w:ind w:left="720"/>
+        <w:rPr>
+          <w:rFonts w:ascii="Tahoma" w:eastAsia="Times New Roman" w:hAnsi="Tahoma" w:cs="Tahoma"/>
+          <w:color w:val="000000"/>
+          <w:sz w:val="27"/>
+          <w:szCs w:val="27"/>
+        </w:rPr>
+      </w:pPr>
+      <w:r>
+        <w:rPr>
+          <w:rFonts w:ascii="Tahoma" w:eastAsia="Times New Roman" w:hAnsi="Tahoma" w:cs="Tahoma"/>
+          <w:noProof/>
+          <w:color w:val="000000"/>
+          <w:sz w:val="27"/>
+          <w:szCs w:val="27"/>
+        </w:rPr>
+        <w:drawing>
+          <wp:inline distT="0" distB="0" distL="0" distR="0">
+            <wp:extent cx="121920" cy="121920"/>
+            <wp:effectExtent l="0" t="0" r="0" b="0"/>
+            <wp:docPr id="6" name="Picture 6" descr="C:\Users\spare\AppData\Local\Temp\enhtmlclip\entodo_checked.png"/>
+            <wp:cNvGraphicFramePr>
+              <a:graphicFrameLocks xmlns:a="http://schemas.openxmlformats.org/drawingml/2006/main" noChangeAspect="1"/>
+            </wp:cNvGraphicFramePr>
+            <a:graphic xmlns:a="http://schemas.openxmlformats.org/drawingml/2006/main">
+              <a:graphicData uri="http://schemas.openxmlformats.org/drawingml/2006/picture">
+                <pic:pic xmlns:pic="http://schemas.openxmlformats.org/drawingml/2006/picture">
+                  <pic:nvPicPr>
+                    <pic:cNvPr id="0" name="Picture 13" descr="C:\Users\spare\AppData\Local\Temp\enhtmlclip\entodo_checked.png"/>
+                    <pic:cNvPicPr>
+                      <a:picLocks noChangeAspect="1" noChangeArrowheads="1"/>
+                    </pic:cNvPicPr>
+                  </pic:nvPicPr>
+                  <pic:blipFill>
+                    <a:blip r:embed="rId5">
+                      <a:extLst>
+                        <a:ext uri="{28A0092B-C50C-407E-A947-70E740481C1C}">
+                          <a14:useLocalDpi xmlns:a14="http://schemas.microsoft.com/office/drawing/2010/main" val="0"/>
+                        </a:ext>
+                      </a:extLst>
+                    </a:blip>
+                    <a:srcRect/>
+                    <a:stretch>
+                      <a:fillRect/>
+                    </a:stretch>
+                  </pic:blipFill>
+                  <pic:spPr bwMode="auto">
+                    <a:xfrm>
+                      <a:off x="0" y="0"/>
+                      <a:ext cx="121920" cy="121920"/>
+                    </a:xfrm>
+                    <a:prstGeom prst="rect">
+                      <a:avLst/>
+                    </a:prstGeom>
+                    <a:noFill/>
+                    <a:ln>
+                      <a:noFill/>
+                    </a:ln>
+                  </pic:spPr>
+                </pic:pic>
+              </a:graphicData>
+            </a:graphic>
+          </wp:inline>
+        </w:drawing>
+      </w:r>
+      <w:r>
+        <w:rPr>
+          <w:rFonts w:ascii="Tahoma" w:eastAsia="Times New Roman" w:hAnsi="Tahoma" w:cs="Tahoma"/>
+          <w:color w:val="000000"/>
+          <w:sz w:val="27"/>
+          <w:szCs w:val="27"/>
+        </w:rPr>
+        <w:t>Add space for TOTAL NUMBER OF BOXES</w:t>
+      </w:r>
+    </w:p>
+    <w:p>
+      <w:pPr>
+        <w:spacing w:after="0" w:line="240" w:lineRule="auto"/>
+        <w:ind w:left="720"/>
+        <w:rPr>
+          <w:rFonts w:ascii="Tahoma" w:eastAsia="Times New Roman" w:hAnsi="Tahoma" w:cs="Tahoma"/>
+          <w:color w:val="000000"/>
+          <w:sz w:val="27"/>
+          <w:szCs w:val="27"/>
+        </w:rPr>
+      </w:pPr>
+      <w:r>
+        <w:rPr>
+          <w:rFonts w:ascii="Tahoma" w:eastAsia="Times New Roman" w:hAnsi="Tahoma" w:cs="Tahoma"/>
+          <w:noProof/>
+          <w:color w:val="000000"/>
+          <w:sz w:val="27"/>
+          <w:szCs w:val="27"/>
+        </w:rPr>
+        <w:drawing>
+          <wp:inline distT="0" distB="0" distL="0" distR="0">
+            <wp:extent cx="121920" cy="121920"/>
+            <wp:effectExtent l="0" t="0" r="0" b="0"/>
+            <wp:docPr id="5" name="Picture 5" descr="C:\Users\spare\AppData\Local\Temp\enhtmlclip\entodo_checked.png"/>
+            <wp:cNvGraphicFramePr>
+              <a:graphicFrameLocks xmlns:a="http://schemas.openxmlformats.org/drawingml/2006/main" noChangeAspect="1"/>
+            </wp:cNvGraphicFramePr>
+            <a:graphic xmlns:a="http://schemas.openxmlformats.org/drawingml/2006/main">
+              <a:graphicData uri="http://schemas.openxmlformats.org/drawingml/2006/picture">
+                <pic:pic xmlns:pic="http://schemas.openxmlformats.org/drawingml/2006/picture">
+                  <pic:nvPicPr>
+                    <pic:cNvPr id="0" name="Picture 14" descr="C:\Users\spare\AppData\Local\Temp\enhtmlclip\entodo_checked.png"/>
+                    <pic:cNvPicPr>
+                      <a:picLocks noChangeAspect="1" noChangeArrowheads="1"/>
+                    </pic:cNvPicPr>
+                  </pic:nvPicPr>
+                  <pic:blipFill>
+                    <a:blip r:embed="rId5">
+                      <a:extLst>
+                        <a:ext uri="{28A0092B-C50C-407E-A947-70E740481C1C}">
+                          <a14:useLocalDpi xmlns:a14="http://schemas.microsoft.com/office/drawing/2010/main" val="0"/>
+                        </a:ext>
+                      </a:extLst>
+                    </a:blip>
+                    <a:srcRect/>
+                    <a:stretch>
+                      <a:fillRect/>
+                    </a:stretch>
+                  </pic:blipFill>
+                  <pic:spPr bwMode="auto">
+                    <a:xfrm>
+                      <a:off x="0" y="0"/>
+                      <a:ext cx="121920" cy="121920"/>
+                    </a:xfrm>
+                    <a:prstGeom prst="rect">
+                      <a:avLst/>
+                    </a:prstGeom>
+                    <a:noFill/>
+                    <a:ln>
+                      <a:noFill/>
+                    </a:ln>
+                  </pic:spPr>
+                </pic:pic>
+              </a:graphicData>
+            </a:graphic>
+          </wp:inline>
+        </w:drawing>
+      </w:r>
+      <w:r>
+        <w:rPr>
+          <w:rFonts w:ascii="Tahoma" w:eastAsia="Times New Roman" w:hAnsi="Tahoma" w:cs="Tahoma"/>
+          <w:color w:val="000000"/>
+          <w:sz w:val="27"/>
+          <w:szCs w:val="27"/>
+        </w:rPr>
+        <w:t>Add space for TOTAL NUMBER OF SKIDS</w:t>
+      </w:r>
+    </w:p>
+    <w:p>
+      <w:pPr>
+        <w:spacing w:after="0" w:line="240" w:lineRule="auto"/>
+        <w:ind w:left="720"/>
+        <w:rPr>
+          <w:rFonts w:ascii="Tahoma" w:eastAsia="Times New Roman" w:hAnsi="Tahoma" w:cs="Tahoma"/>
+          <w:color w:val="000000"/>
+          <w:sz w:val="27"/>
+          <w:szCs w:val="27"/>
+        </w:rPr>
+      </w:pPr>
+      <w:r>
+        <w:rPr>
+          <w:rFonts w:ascii="Tahoma" w:eastAsia="Times New Roman" w:hAnsi="Tahoma" w:cs="Tahoma"/>
+          <w:noProof/>
+          <w:color w:val="000000"/>
+          <w:sz w:val="27"/>
+          <w:szCs w:val="27"/>
+        </w:rPr>
+        <w:drawing>
+          <wp:inline distT="0" distB="0" distL="0" distR="0">
+            <wp:extent cx="121920" cy="121920"/>
+            <wp:effectExtent l="0" t="0" r="0" b="0"/>
+            <wp:docPr id="3" name="Picture 3" descr="C:\Users\spare\AppData\Local\Temp\enhtmlclip\entodo_checked.png"/>
+            <wp:cNvGraphicFramePr>
+              <a:graphicFrameLocks xmlns:a="http://schemas.openxmlformats.org/drawingml/2006/main" noChangeAspect="1"/>
+            </wp:cNvGraphicFramePr>
+            <a:graphic xmlns:a="http://schemas.openxmlformats.org/drawingml/2006/main">
+              <a:graphicData uri="http://schemas.openxmlformats.org/drawingml/2006/picture">
+                <pic:pic xmlns:pic="http://schemas.openxmlformats.org/drawingml/2006/picture">
+                  <pic:nvPicPr>
+                    <pic:cNvPr id="0" name="Picture 16" descr="C:\Users\spare\AppData\Local\Temp\enhtmlclip\entodo_checked.png"/>
+                    <pic:cNvPicPr>
+                      <a:picLocks noChangeAspect="1" noChangeArrowheads="1"/>
+                    </pic:cNvPicPr>
+                  </pic:nvPicPr>
+                  <pic:blipFill>
+                    <a:blip r:embed="rId5">
+                      <a:extLst>
+                        <a:ext uri="{28A0092B-C50C-407E-A947-70E740481C1C}">
+                          <a14:useLocalDpi xmlns:a14="http://schemas.microsoft.com/office/drawing/2010/main" val="0"/>
+                        </a:ext>
+                      </a:extLst>
+                    </a:blip>
+                    <a:srcRect/>
+                    <a:stretch>
+                      <a:fillRect/>
+                    </a:stretch>
+                  </pic:blipFill>
+                  <pic:spPr bwMode="auto">
+                    <a:xfrm>
+                      <a:off x="0" y="0"/>
+                      <a:ext cx="121920" cy="121920"/>
+                    </a:xfrm>
+                    <a:prstGeom prst="rect">
+                      <a:avLst/>
+                    </a:prstGeom>
+                    <a:noFill/>
+                    <a:ln>
+                      <a:noFill/>
+                    </a:ln>
+                  </pic:spPr>
+                </pic:pic>
+              </a:graphicData>
+            </a:graphic>
+          </wp:inline>
+        </w:drawing>
+      </w:r>
+      <w:r>
+        <w:rPr>
+          <w:rFonts w:ascii="Tahoma" w:eastAsia="Times New Roman" w:hAnsi="Tahoma" w:cs="Tahoma"/>
+          <w:color w:val="000000"/>
+          <w:sz w:val="27"/>
+          <w:szCs w:val="27"/>
+        </w:rPr>
+        <w:t>Update Tab Stops</w:t>
+      </w:r>
+    </w:p>
+    <w:p>
+      <w:pPr>
+        <w:spacing w:after="0" w:line="240" w:lineRule="auto"/>
+        <w:ind w:left="720"/>
+        <w:rPr>
+          <w:rFonts w:ascii="Tahoma" w:eastAsia="Times New Roman" w:hAnsi="Tahoma" w:cs="Tahoma"/>
+          <w:color w:val="000000"/>
+          <w:sz w:val="27"/>
+          <w:szCs w:val="27"/>
+        </w:rPr>
+      </w:pPr>
+      <w:r>
+        <w:rPr>
+          <w:rFonts w:ascii="Tahoma" w:eastAsia="Times New Roman" w:hAnsi="Tahoma" w:cs="Tahoma"/>
+          <w:noProof/>
+          <w:color w:val="000000"/>
+          <w:sz w:val="27"/>
+          <w:szCs w:val="27"/>
+        </w:rPr>
+        <w:drawing>
+          <wp:inline distT="0" distB="0" distL="0" distR="0">
+            <wp:extent cx="121920" cy="121920"/>
+            <wp:effectExtent l="0" t="0" r="0" b="0"/>
+            <wp:docPr id="2" name="Picture 2" descr="C:\Users\spare\AppData\Local\Temp\enhtmlclip\entodo_checked.png"/>
+            <wp:cNvGraphicFramePr>
+              <a:graphicFrameLocks xmlns:a="http://schemas.openxmlformats.org/drawingml/2006/main" noChangeAspect="1"/>
+            </wp:cNvGraphicFramePr>
+            <a:graphic xmlns:a="http://schemas.openxmlformats.org/drawingml/2006/main">
+              <a:graphicData uri="http://schemas.openxmlformats.org/drawingml/2006/picture">
+                <pic:pic xmlns:pic="http://schemas.openxmlformats.org/drawingml/2006/picture">
+                  <pic:nvPicPr>
+                    <pic:cNvPr id="0" name="Picture 17" descr="C:\Users\spare\AppData\Local\Temp\enhtmlclip\entodo_checked.png"/>
+                    <pic:cNvPicPr>
+                      <a:picLocks noChangeAspect="1" noChangeArrowheads="1"/>
+                    </pic:cNvPicPr>
+                  </pic:nvPicPr>
+                  <pic:blipFill>
+                    <a:blip r:embed="rId5">
+                      <a:extLst>
+                        <a:ext uri="{28A0092B-C50C-407E-A947-70E740481C1C}">
+                          <a14:useLocalDpi xmlns:a14="http://schemas.microsoft.com/office/drawing/2010/main" val="0"/>
+                        </a:ext>
+                      </a:extLst>
+                    </a:blip>
+                    <a:srcRect/>
+                    <a:stretch>
+                      <a:fillRect/>
+                    </a:stretch>
+                  </pic:blipFill>
+                  <pic:spPr bwMode="auto">
+                    <a:xfrm>
+                      <a:off x="0" y="0"/>
+                      <a:ext cx="121920" cy="121920"/>
+                    </a:xfrm>
+                    <a:prstGeom prst="rect">
+                      <a:avLst/>
+                    </a:prstGeom>
+                    <a:noFill/>
+                    <a:ln>
+                      <a:noFill/>
+                    </a:ln>
+                  </pic:spPr>
+                </pic:pic>
+              </a:graphicData>
+            </a:graphic>
+          </wp:inline>
+        </w:drawing>
+      </w:r>
+      <w:r>
+        <w:rPr>
+          <w:rFonts w:ascii="Tahoma" w:eastAsia="Times New Roman" w:hAnsi="Tahoma" w:cs="Tahoma"/>
+          <w:color w:val="000000"/>
+          <w:sz w:val="27"/>
+          <w:szCs w:val="27"/>
+        </w:rPr>
+        <w:t>Number of Rolls NUM03 on RPT</w:t>
+      </w:r>
+    </w:p>
+    <w:p>
+      <w:pPr>
+        <w:spacing w:after="0" w:line="240" w:lineRule="auto"/>
+        <w:ind w:left="720"/>
+        <w:rPr>
+          <w:rFonts w:ascii="Tahoma" w:eastAsia="Times New Roman" w:hAnsi="Tahoma" w:cs="Tahoma"/>
+          <w:color w:val="000000"/>
+          <w:sz w:val="27"/>
+          <w:szCs w:val="27"/>
+        </w:rPr>
+      </w:pPr>
+      <w:r>
+        <w:rPr>
+          <w:rFonts w:ascii="Tahoma" w:eastAsia="Times New Roman" w:hAnsi="Tahoma" w:cs="Tahoma"/>
+          <w:noProof/>
+          <w:color w:val="000000"/>
+          <w:sz w:val="27"/>
+          <w:szCs w:val="27"/>
+        </w:rPr>
+        <w:drawing>
+          <wp:inline distT="0" distB="0" distL="0" distR="0">
+            <wp:extent cx="121920" cy="121920"/>
+            <wp:effectExtent l="0" t="0" r="0" b="0"/>
+            <wp:docPr id="1" name="Picture 1" descr="C:\Users\spare\AppData\Local\Temp\enhtmlclip\entodo_checked.png"/>
+            <wp:cNvGraphicFramePr>
+              <a:graphicFrameLocks xmlns:a="http://schemas.openxmlformats.org/drawingml/2006/main" noChangeAspect="1"/>
+            </wp:cNvGraphicFramePr>
+            <a:graphic xmlns:a="http://schemas.openxmlformats.org/drawingml/2006/main">
+              <a:graphicData uri="http://schemas.openxmlformats.org/drawingml/2006/picture">
+                <pic:pic xmlns:pic="http://schemas.openxmlformats.org/drawingml/2006/picture">
+                  <pic:nvPicPr>
+                    <pic:cNvPr id="0" name="Picture 18" descr="C:\Users\spare\AppData\Local\Temp\enhtmlclip\entodo_checked.png"/>
+                    <pic:cNvPicPr>
+                      <a:picLocks noChangeAspect="1" noChangeArrowheads="1"/>
+                    </pic:cNvPicPr>
+                  </pic:nvPicPr>
+                  <pic:blipFill>
+                    <a:blip r:embed="rId5">
+                      <a:extLst>
+                        <a:ext uri="{28A0092B-C50C-407E-A947-70E740481C1C}">
+                          <a14:useLocalDpi xmlns:a14="http://schemas.microsoft.com/office/drawing/2010/main" val="0"/>
+                        </a:ext>
+                      </a:extLst>
+                    </a:blip>
+                    <a:srcRect/>
+                    <a:stretch>
+                      <a:fillRect/>
+                    </a:stretch>
+                  </pic:blipFill>
+                  <pic:spPr bwMode="auto">
+                    <a:xfrm>
+                      <a:off x="0" y="0"/>
+                      <a:ext cx="121920" cy="121920"/>
+                    </a:xfrm>
+                    <a:prstGeom prst="rect">
+                      <a:avLst/>
+                    </a:prstGeom>
+                    <a:noFill/>
+                    <a:ln>
+                      <a:noFill/>
+                    </a:ln>
+                  </pic:spPr>
+                </pic:pic>
+              </a:graphicData>
+            </a:graphic>
+          </wp:inline>
+        </w:drawing>
+      </w:r>
+      <w:r>
+        <w:rPr>
+          <w:rFonts w:ascii="Tahoma" w:eastAsia="Times New Roman" w:hAnsi="Tahoma" w:cs="Tahoma"/>
+          <w:color w:val="000000"/>
+          <w:sz w:val="27"/>
+          <w:szCs w:val="27"/>
+        </w:rPr>
+        <w:t>Create Add Button for mixed Skids</w:t>
+      </w:r>
+    </w:p>
+    <w:p>
+      <w:r>
+        <w:br w:type="page"/>
+      </w:r>
+    </w:p>
+    <w:p>
+      <w:pPr>
+        <w:pStyle w:val="Heading2"/>
+      </w:pPr>
+      <w:bookmarkStart w:id="0" w:name="_GoBack"/>
+      <w:r>
+        <w:lastRenderedPageBreak/>
+        <w:t>Sprint 2 Tasks</w:t>
+      </w:r>
+    </w:p>
+    <w:bookmarkEnd w:id="0"/>
+    <w:p>
+      <w:pPr>
+        <w:spacing w:after="0" w:line="240" w:lineRule="auto"/>
+        <w:rPr>
+          <w:rFonts w:ascii="Tahoma" w:eastAsia="Times New Roman" w:hAnsi="Tahoma" w:cs="Tahoma"/>
+          <w:color w:val="000000"/>
+          <w:sz w:val="27"/>
+          <w:szCs w:val="27"/>
+        </w:rPr>
+      </w:pPr>
+      <w:r>
+        <w:rPr>
+          <w:rFonts w:ascii="Tahoma" w:eastAsia="Times New Roman" w:hAnsi="Tahoma" w:cs="Tahoma"/>
+          <w:noProof/>
+          <w:color w:val="000000"/>
+          <w:sz w:val="27"/>
+          <w:szCs w:val="27"/>
+        </w:rPr>
+        <w:drawing>
+          <wp:inline distT="0" distB="0" distL="0" distR="0" wp14:anchorId="7C1C493B" wp14:editId="64326480">
+            <wp:extent cx="121920" cy="121920"/>
+            <wp:effectExtent l="0" t="0" r="0" b="0"/>
+            <wp:docPr id="4" name="Picture 4" descr="C:\Users\spare\AppData\Local\Temp\enhtmlclip\entodo_unchecked.png"/>
+            <wp:cNvGraphicFramePr>
+              <a:graphicFrameLocks xmlns:a="http://schemas.openxmlformats.org/drawingml/2006/main" noChangeAspect="1"/>
+            </wp:cNvGraphicFramePr>
+            <a:graphic xmlns:a="http://schemas.openxmlformats.org/drawingml/2006/main">
+              <a:graphicData uri="http://schemas.openxmlformats.org/drawingml/2006/picture">
+                <pic:pic xmlns:pic="http://schemas.openxmlformats.org/drawingml/2006/picture">
+                  <pic:nvPicPr>
+                    <pic:cNvPr id="0" name="Picture 15" descr="C:\Users\spare\AppData\Local\Temp\enhtmlclip\entodo_unchecked.png"/>
+                    <pic:cNvPicPr>
+                      <a:picLocks noChangeAspect="1" noChangeArrowheads="1"/>
+                    </pic:cNvPicPr>
+                  </pic:nvPicPr>
+                  <pic:blipFill>
+                    <a:blip r:embed="rId6">
+                      <a:extLst>
+                        <a:ext uri="{28A0092B-C50C-407E-A947-70E740481C1C}">
+                          <a14:useLocalDpi xmlns:a14="http://schemas.microsoft.com/office/drawing/2010/main" val="0"/>
+                        </a:ext>
+                      </a:extLst>
+                    </a:blip>
+                    <a:srcRect/>
+                    <a:stretch>
+                      <a:fillRect/>
+                    </a:stretch>
+                  </pic:blipFill>
+                  <pic:spPr bwMode="auto">
+                    <a:xfrm>
+                      <a:off x="0" y="0"/>
+                      <a:ext cx="121920" cy="121920"/>
+                    </a:xfrm>
+                    <a:prstGeom prst="rect">
+                      <a:avLst/>
+                    </a:prstGeom>
+                    <a:noFill/>
+                    <a:ln>
+                      <a:noFill/>
+                    </a:ln>
+                  </pic:spPr>
+                </pic:pic>
+              </a:graphicData>
+            </a:graphic>
+          </wp:inline>
+        </w:drawing>
+      </w:r>
+      <w:r>
+        <w:rPr>
+          <w:rFonts w:ascii="Tahoma" w:eastAsia="Times New Roman" w:hAnsi="Tahoma" w:cs="Tahoma"/>
+          <w:color w:val="000000"/>
+          <w:sz w:val="27"/>
+          <w:szCs w:val="27"/>
+        </w:rPr>
+        <w:t>TAX Number for our other companies </w:t>
+      </w:r>
+      <w:r>
+        <w:rPr>
+          <w:rFonts w:ascii="Tahoma" w:eastAsia="Times New Roman" w:hAnsi="Tahoma" w:cs="Tahoma"/>
+          <w:color w:val="FF4635"/>
+          <w:sz w:val="27"/>
+          <w:szCs w:val="27"/>
+        </w:rPr>
+        <w:t>(Formula works, Need UK/PL)</w:t>
+      </w:r>
+    </w:p>
+    <w:p/>
     <w:sectPr>
       <w:pgSz w:w="12240" w:h="15840"/>
       <w:pgMar w:top="1440" w:right="1440" w:bottom="1440" w:left="1440" w:header="720" w:footer="720" w:gutter="0"/>

</xml_diff>